<commit_message>
Update Project Documentation - Group 7.docx
Added wireframe document
</commit_message>
<xml_diff>
--- a/documents/Project Documentation - Group 7.docx
+++ b/documents/Project Documentation - Group 7.docx
@@ -15206,6 +15206,597 @@
         </w:rPr>
         <w:t>s</w:t>
       </w:r>
+    </w:p>
+    <w:p>
+      <w:r>
+        <w:rPr>
+          <w:noProof/>
+        </w:rPr>
+        <w:drawing>
+          <wp:inline distT="0" distB="0" distL="0" distR="0" wp14:anchorId="3EBAE4DC" wp14:editId="22EAA71D">
+            <wp:extent cx="5608806" cy="5685013"/>
+            <wp:effectExtent l="0" t="0" r="0" b="0"/>
+            <wp:docPr id="1461895474" name="Picture 1" descr="A screenshot of a computer&#10;&#10;Description automatically generated"/>
+            <wp:cNvGraphicFramePr>
+              <a:graphicFrameLocks xmlns:a="http://schemas.openxmlformats.org/drawingml/2006/main" noChangeAspect="1"/>
+            </wp:cNvGraphicFramePr>
+            <a:graphic xmlns:a="http://schemas.openxmlformats.org/drawingml/2006/main">
+              <a:graphicData uri="http://schemas.openxmlformats.org/drawingml/2006/picture">
+                <pic:pic xmlns:pic="http://schemas.openxmlformats.org/drawingml/2006/picture">
+                  <pic:nvPicPr>
+                    <pic:cNvPr id="1461895474" name="Picture 1" descr="A screenshot of a computer&#10;&#10;Description automatically generated"/>
+                    <pic:cNvPicPr/>
+                  </pic:nvPicPr>
+                  <pic:blipFill>
+                    <a:blip r:embed="rId6"/>
+                    <a:stretch>
+                      <a:fillRect/>
+                    </a:stretch>
+                  </pic:blipFill>
+                  <pic:spPr>
+                    <a:xfrm>
+                      <a:off x="0" y="0"/>
+                      <a:ext cx="5608806" cy="5685013"/>
+                    </a:xfrm>
+                    <a:prstGeom prst="rect">
+                      <a:avLst/>
+                    </a:prstGeom>
+                  </pic:spPr>
+                </pic:pic>
+              </a:graphicData>
+            </a:graphic>
+          </wp:inline>
+        </w:drawing>
+      </w:r>
+    </w:p>
+    <w:p/>
+    <w:p/>
+    <w:p>
+      <w:r>
+        <w:rPr>
+          <w:noProof/>
+        </w:rPr>
+        <w:lastRenderedPageBreak/>
+        <w:drawing>
+          <wp:inline distT="0" distB="0" distL="0" distR="0" wp14:anchorId="1F19B930" wp14:editId="38E21C03">
+            <wp:extent cx="5921253" cy="5273497"/>
+            <wp:effectExtent l="0" t="0" r="3810" b="3810"/>
+            <wp:docPr id="706426138" name="Picture 1" descr="A screenshot of a computer&#10;&#10;Description automatically generated"/>
+            <wp:cNvGraphicFramePr>
+              <a:graphicFrameLocks xmlns:a="http://schemas.openxmlformats.org/drawingml/2006/main" noChangeAspect="1"/>
+            </wp:cNvGraphicFramePr>
+            <a:graphic xmlns:a="http://schemas.openxmlformats.org/drawingml/2006/main">
+              <a:graphicData uri="http://schemas.openxmlformats.org/drawingml/2006/picture">
+                <pic:pic xmlns:pic="http://schemas.openxmlformats.org/drawingml/2006/picture">
+                  <pic:nvPicPr>
+                    <pic:cNvPr id="706426138" name="Picture 1" descr="A screenshot of a computer&#10;&#10;Description automatically generated"/>
+                    <pic:cNvPicPr/>
+                  </pic:nvPicPr>
+                  <pic:blipFill>
+                    <a:blip r:embed="rId7"/>
+                    <a:stretch>
+                      <a:fillRect/>
+                    </a:stretch>
+                  </pic:blipFill>
+                  <pic:spPr>
+                    <a:xfrm>
+                      <a:off x="0" y="0"/>
+                      <a:ext cx="5921253" cy="5273497"/>
+                    </a:xfrm>
+                    <a:prstGeom prst="rect">
+                      <a:avLst/>
+                    </a:prstGeom>
+                  </pic:spPr>
+                </pic:pic>
+              </a:graphicData>
+            </a:graphic>
+          </wp:inline>
+        </w:drawing>
+      </w:r>
+    </w:p>
+    <w:p>
+      <w:r>
+        <w:rPr>
+          <w:noProof/>
+        </w:rPr>
+        <w:lastRenderedPageBreak/>
+        <w:drawing>
+          <wp:inline distT="0" distB="0" distL="0" distR="0" wp14:anchorId="5559740F" wp14:editId="63C63C89">
+            <wp:extent cx="5845047" cy="5768840"/>
+            <wp:effectExtent l="0" t="0" r="3810" b="3810"/>
+            <wp:docPr id="1319538717" name="Picture 1" descr="A screenshot of a website&#10;&#10;Description automatically generated"/>
+            <wp:cNvGraphicFramePr>
+              <a:graphicFrameLocks xmlns:a="http://schemas.openxmlformats.org/drawingml/2006/main" noChangeAspect="1"/>
+            </wp:cNvGraphicFramePr>
+            <a:graphic xmlns:a="http://schemas.openxmlformats.org/drawingml/2006/main">
+              <a:graphicData uri="http://schemas.openxmlformats.org/drawingml/2006/picture">
+                <pic:pic xmlns:pic="http://schemas.openxmlformats.org/drawingml/2006/picture">
+                  <pic:nvPicPr>
+                    <pic:cNvPr id="1319538717" name="Picture 1" descr="A screenshot of a website&#10;&#10;Description automatically generated"/>
+                    <pic:cNvPicPr/>
+                  </pic:nvPicPr>
+                  <pic:blipFill>
+                    <a:blip r:embed="rId8"/>
+                    <a:stretch>
+                      <a:fillRect/>
+                    </a:stretch>
+                  </pic:blipFill>
+                  <pic:spPr>
+                    <a:xfrm>
+                      <a:off x="0" y="0"/>
+                      <a:ext cx="5845047" cy="5768840"/>
+                    </a:xfrm>
+                    <a:prstGeom prst="rect">
+                      <a:avLst/>
+                    </a:prstGeom>
+                  </pic:spPr>
+                </pic:pic>
+              </a:graphicData>
+            </a:graphic>
+          </wp:inline>
+        </w:drawing>
+      </w:r>
+    </w:p>
+    <w:p/>
+    <w:p/>
+    <w:p/>
+    <w:p>
+      <w:r>
+        <w:rPr>
+          <w:noProof/>
+        </w:rPr>
+        <w:lastRenderedPageBreak/>
+        <w:drawing>
+          <wp:inline distT="0" distB="0" distL="0" distR="0" wp14:anchorId="470D52D9" wp14:editId="65302B11">
+            <wp:extent cx="5624047" cy="5166808"/>
+            <wp:effectExtent l="0" t="0" r="0" b="0"/>
+            <wp:docPr id="1946802937" name="Picture 1" descr="A black and grey jacket with a grey sleeve&#10;&#10;Description automatically generated"/>
+            <wp:cNvGraphicFramePr>
+              <a:graphicFrameLocks xmlns:a="http://schemas.openxmlformats.org/drawingml/2006/main" noChangeAspect="1"/>
+            </wp:cNvGraphicFramePr>
+            <a:graphic xmlns:a="http://schemas.openxmlformats.org/drawingml/2006/main">
+              <a:graphicData uri="http://schemas.openxmlformats.org/drawingml/2006/picture">
+                <pic:pic xmlns:pic="http://schemas.openxmlformats.org/drawingml/2006/picture">
+                  <pic:nvPicPr>
+                    <pic:cNvPr id="1946802937" name="Picture 1" descr="A black and grey jacket with a grey sleeve&#10;&#10;Description automatically generated"/>
+                    <pic:cNvPicPr/>
+                  </pic:nvPicPr>
+                  <pic:blipFill>
+                    <a:blip r:embed="rId9"/>
+                    <a:stretch>
+                      <a:fillRect/>
+                    </a:stretch>
+                  </pic:blipFill>
+                  <pic:spPr>
+                    <a:xfrm>
+                      <a:off x="0" y="0"/>
+                      <a:ext cx="5624047" cy="5166808"/>
+                    </a:xfrm>
+                    <a:prstGeom prst="rect">
+                      <a:avLst/>
+                    </a:prstGeom>
+                  </pic:spPr>
+                </pic:pic>
+              </a:graphicData>
+            </a:graphic>
+          </wp:inline>
+        </w:drawing>
+      </w:r>
+    </w:p>
+    <w:p/>
+    <w:p>
+      <w:r>
+        <w:rPr>
+          <w:noProof/>
+        </w:rPr>
+        <w:lastRenderedPageBreak/>
+        <w:drawing>
+          <wp:inline distT="0" distB="0" distL="0" distR="0" wp14:anchorId="03F11C06" wp14:editId="53CCB46C">
+            <wp:extent cx="5943600" cy="5373370"/>
+            <wp:effectExtent l="0" t="0" r="0" b="0"/>
+            <wp:docPr id="1417706122" name="Picture 1" descr="A screenshot of a computer&#10;&#10;Description automatically generated"/>
+            <wp:cNvGraphicFramePr>
+              <a:graphicFrameLocks xmlns:a="http://schemas.openxmlformats.org/drawingml/2006/main" noChangeAspect="1"/>
+            </wp:cNvGraphicFramePr>
+            <a:graphic xmlns:a="http://schemas.openxmlformats.org/drawingml/2006/main">
+              <a:graphicData uri="http://schemas.openxmlformats.org/drawingml/2006/picture">
+                <pic:pic xmlns:pic="http://schemas.openxmlformats.org/drawingml/2006/picture">
+                  <pic:nvPicPr>
+                    <pic:cNvPr id="1417706122" name="Picture 1" descr="A screenshot of a computer&#10;&#10;Description automatically generated"/>
+                    <pic:cNvPicPr/>
+                  </pic:nvPicPr>
+                  <pic:blipFill>
+                    <a:blip r:embed="rId10"/>
+                    <a:stretch>
+                      <a:fillRect/>
+                    </a:stretch>
+                  </pic:blipFill>
+                  <pic:spPr>
+                    <a:xfrm>
+                      <a:off x="0" y="0"/>
+                      <a:ext cx="5943600" cy="5373370"/>
+                    </a:xfrm>
+                    <a:prstGeom prst="rect">
+                      <a:avLst/>
+                    </a:prstGeom>
+                  </pic:spPr>
+                </pic:pic>
+              </a:graphicData>
+            </a:graphic>
+          </wp:inline>
+        </w:drawing>
+      </w:r>
+    </w:p>
+    <w:p/>
+    <w:p/>
+    <w:p>
+      <w:r>
+        <w:rPr>
+          <w:noProof/>
+        </w:rPr>
+        <w:lastRenderedPageBreak/>
+        <w:drawing>
+          <wp:inline distT="0" distB="0" distL="0" distR="0" wp14:anchorId="6F326D72" wp14:editId="7C9DA2ED">
+            <wp:extent cx="5943600" cy="4735830"/>
+            <wp:effectExtent l="0" t="0" r="0" b="7620"/>
+            <wp:docPr id="663940649" name="Picture 1" descr="A screenshot of a computer&#10;&#10;Description automatically generated"/>
+            <wp:cNvGraphicFramePr>
+              <a:graphicFrameLocks xmlns:a="http://schemas.openxmlformats.org/drawingml/2006/main" noChangeAspect="1"/>
+            </wp:cNvGraphicFramePr>
+            <a:graphic xmlns:a="http://schemas.openxmlformats.org/drawingml/2006/main">
+              <a:graphicData uri="http://schemas.openxmlformats.org/drawingml/2006/picture">
+                <pic:pic xmlns:pic="http://schemas.openxmlformats.org/drawingml/2006/picture">
+                  <pic:nvPicPr>
+                    <pic:cNvPr id="663940649" name="Picture 1" descr="A screenshot of a computer&#10;&#10;Description automatically generated"/>
+                    <pic:cNvPicPr/>
+                  </pic:nvPicPr>
+                  <pic:blipFill>
+                    <a:blip r:embed="rId11"/>
+                    <a:stretch>
+                      <a:fillRect/>
+                    </a:stretch>
+                  </pic:blipFill>
+                  <pic:spPr>
+                    <a:xfrm>
+                      <a:off x="0" y="0"/>
+                      <a:ext cx="5943600" cy="4735830"/>
+                    </a:xfrm>
+                    <a:prstGeom prst="rect">
+                      <a:avLst/>
+                    </a:prstGeom>
+                  </pic:spPr>
+                </pic:pic>
+              </a:graphicData>
+            </a:graphic>
+          </wp:inline>
+        </w:drawing>
+      </w:r>
+    </w:p>
+    <w:p/>
+    <w:p/>
+    <w:p>
+      <w:r>
+        <w:rPr>
+          <w:noProof/>
+        </w:rPr>
+        <w:lastRenderedPageBreak/>
+        <w:drawing>
+          <wp:inline distT="0" distB="0" distL="0" distR="0" wp14:anchorId="46804952" wp14:editId="4289A5EE">
+            <wp:extent cx="5921253" cy="5044877"/>
+            <wp:effectExtent l="0" t="0" r="3810" b="3810"/>
+            <wp:docPr id="1953919275" name="Picture 1" descr="A screenshot of a computer&#10;&#10;Description automatically generated"/>
+            <wp:cNvGraphicFramePr>
+              <a:graphicFrameLocks xmlns:a="http://schemas.openxmlformats.org/drawingml/2006/main" noChangeAspect="1"/>
+            </wp:cNvGraphicFramePr>
+            <a:graphic xmlns:a="http://schemas.openxmlformats.org/drawingml/2006/main">
+              <a:graphicData uri="http://schemas.openxmlformats.org/drawingml/2006/picture">
+                <pic:pic xmlns:pic="http://schemas.openxmlformats.org/drawingml/2006/picture">
+                  <pic:nvPicPr>
+                    <pic:cNvPr id="1953919275" name="Picture 1" descr="A screenshot of a computer&#10;&#10;Description automatically generated"/>
+                    <pic:cNvPicPr/>
+                  </pic:nvPicPr>
+                  <pic:blipFill>
+                    <a:blip r:embed="rId12"/>
+                    <a:stretch>
+                      <a:fillRect/>
+                    </a:stretch>
+                  </pic:blipFill>
+                  <pic:spPr>
+                    <a:xfrm>
+                      <a:off x="0" y="0"/>
+                      <a:ext cx="5921253" cy="5044877"/>
+                    </a:xfrm>
+                    <a:prstGeom prst="rect">
+                      <a:avLst/>
+                    </a:prstGeom>
+                  </pic:spPr>
+                </pic:pic>
+              </a:graphicData>
+            </a:graphic>
+          </wp:inline>
+        </w:drawing>
+      </w:r>
+    </w:p>
+    <w:p/>
+    <w:p>
+      <w:r>
+        <w:rPr>
+          <w:noProof/>
+        </w:rPr>
+        <w:lastRenderedPageBreak/>
+        <w:drawing>
+          <wp:inline distT="0" distB="0" distL="0" distR="0" wp14:anchorId="35AF7ED1" wp14:editId="28A0EC39">
+            <wp:extent cx="5943600" cy="5062855"/>
+            <wp:effectExtent l="0" t="0" r="0" b="4445"/>
+            <wp:docPr id="1891227827" name="Picture 1" descr="A screenshot of a computer&#10;&#10;Description automatically generated"/>
+            <wp:cNvGraphicFramePr>
+              <a:graphicFrameLocks xmlns:a="http://schemas.openxmlformats.org/drawingml/2006/main" noChangeAspect="1"/>
+            </wp:cNvGraphicFramePr>
+            <a:graphic xmlns:a="http://schemas.openxmlformats.org/drawingml/2006/main">
+              <a:graphicData uri="http://schemas.openxmlformats.org/drawingml/2006/picture">
+                <pic:pic xmlns:pic="http://schemas.openxmlformats.org/drawingml/2006/picture">
+                  <pic:nvPicPr>
+                    <pic:cNvPr id="1891227827" name="Picture 1" descr="A screenshot of a computer&#10;&#10;Description automatically generated"/>
+                    <pic:cNvPicPr/>
+                  </pic:nvPicPr>
+                  <pic:blipFill>
+                    <a:blip r:embed="rId13"/>
+                    <a:stretch>
+                      <a:fillRect/>
+                    </a:stretch>
+                  </pic:blipFill>
+                  <pic:spPr>
+                    <a:xfrm>
+                      <a:off x="0" y="0"/>
+                      <a:ext cx="5943600" cy="5062855"/>
+                    </a:xfrm>
+                    <a:prstGeom prst="rect">
+                      <a:avLst/>
+                    </a:prstGeom>
+                  </pic:spPr>
+                </pic:pic>
+              </a:graphicData>
+            </a:graphic>
+          </wp:inline>
+        </w:drawing>
+      </w:r>
+    </w:p>
+    <w:p/>
+    <w:p>
+      <w:r>
+        <w:rPr>
+          <w:noProof/>
+        </w:rPr>
+        <w:lastRenderedPageBreak/>
+        <w:drawing>
+          <wp:inline distT="0" distB="0" distL="0" distR="0" wp14:anchorId="40930772" wp14:editId="639177DB">
+            <wp:extent cx="5943600" cy="5132070"/>
+            <wp:effectExtent l="0" t="0" r="0" b="0"/>
+            <wp:docPr id="1721650494" name="Picture 1" descr="A screenshot of a computer&#10;&#10;Description automatically generated"/>
+            <wp:cNvGraphicFramePr>
+              <a:graphicFrameLocks xmlns:a="http://schemas.openxmlformats.org/drawingml/2006/main" noChangeAspect="1"/>
+            </wp:cNvGraphicFramePr>
+            <a:graphic xmlns:a="http://schemas.openxmlformats.org/drawingml/2006/main">
+              <a:graphicData uri="http://schemas.openxmlformats.org/drawingml/2006/picture">
+                <pic:pic xmlns:pic="http://schemas.openxmlformats.org/drawingml/2006/picture">
+                  <pic:nvPicPr>
+                    <pic:cNvPr id="1721650494" name="Picture 1" descr="A screenshot of a computer&#10;&#10;Description automatically generated"/>
+                    <pic:cNvPicPr/>
+                  </pic:nvPicPr>
+                  <pic:blipFill>
+                    <a:blip r:embed="rId14"/>
+                    <a:stretch>
+                      <a:fillRect/>
+                    </a:stretch>
+                  </pic:blipFill>
+                  <pic:spPr>
+                    <a:xfrm>
+                      <a:off x="0" y="0"/>
+                      <a:ext cx="5943600" cy="5132070"/>
+                    </a:xfrm>
+                    <a:prstGeom prst="rect">
+                      <a:avLst/>
+                    </a:prstGeom>
+                  </pic:spPr>
+                </pic:pic>
+              </a:graphicData>
+            </a:graphic>
+          </wp:inline>
+        </w:drawing>
+      </w:r>
+    </w:p>
+    <w:p/>
+    <w:p>
+      <w:r>
+        <w:rPr>
+          <w:noProof/>
+        </w:rPr>
+        <w:lastRenderedPageBreak/>
+        <w:drawing>
+          <wp:inline distT="0" distB="0" distL="0" distR="0" wp14:anchorId="5EAFE56C" wp14:editId="1D014A69">
+            <wp:extent cx="5943600" cy="5038725"/>
+            <wp:effectExtent l="0" t="0" r="0" b="9525"/>
+            <wp:docPr id="1835322149" name="Picture 1" descr="A screenshot of a computer&#10;&#10;Description automatically generated"/>
+            <wp:cNvGraphicFramePr>
+              <a:graphicFrameLocks xmlns:a="http://schemas.openxmlformats.org/drawingml/2006/main" noChangeAspect="1"/>
+            </wp:cNvGraphicFramePr>
+            <a:graphic xmlns:a="http://schemas.openxmlformats.org/drawingml/2006/main">
+              <a:graphicData uri="http://schemas.openxmlformats.org/drawingml/2006/picture">
+                <pic:pic xmlns:pic="http://schemas.openxmlformats.org/drawingml/2006/picture">
+                  <pic:nvPicPr>
+                    <pic:cNvPr id="1835322149" name="Picture 1" descr="A screenshot of a computer&#10;&#10;Description automatically generated"/>
+                    <pic:cNvPicPr/>
+                  </pic:nvPicPr>
+                  <pic:blipFill>
+                    <a:blip r:embed="rId15"/>
+                    <a:stretch>
+                      <a:fillRect/>
+                    </a:stretch>
+                  </pic:blipFill>
+                  <pic:spPr>
+                    <a:xfrm>
+                      <a:off x="0" y="0"/>
+                      <a:ext cx="5943600" cy="5038725"/>
+                    </a:xfrm>
+                    <a:prstGeom prst="rect">
+                      <a:avLst/>
+                    </a:prstGeom>
+                  </pic:spPr>
+                </pic:pic>
+              </a:graphicData>
+            </a:graphic>
+          </wp:inline>
+        </w:drawing>
+      </w:r>
+    </w:p>
+    <w:p/>
+    <w:p>
+      <w:r>
+        <w:rPr>
+          <w:noProof/>
+        </w:rPr>
+        <w:lastRenderedPageBreak/>
+        <w:drawing>
+          <wp:inline distT="0" distB="0" distL="0" distR="0" wp14:anchorId="55906061" wp14:editId="1ECE58F5">
+            <wp:extent cx="5943600" cy="5161915"/>
+            <wp:effectExtent l="0" t="0" r="0" b="635"/>
+            <wp:docPr id="623895369" name="Picture 1" descr="A screenshot of a computer&#10;&#10;Description automatically generated"/>
+            <wp:cNvGraphicFramePr>
+              <a:graphicFrameLocks xmlns:a="http://schemas.openxmlformats.org/drawingml/2006/main" noChangeAspect="1"/>
+            </wp:cNvGraphicFramePr>
+            <a:graphic xmlns:a="http://schemas.openxmlformats.org/drawingml/2006/main">
+              <a:graphicData uri="http://schemas.openxmlformats.org/drawingml/2006/picture">
+                <pic:pic xmlns:pic="http://schemas.openxmlformats.org/drawingml/2006/picture">
+                  <pic:nvPicPr>
+                    <pic:cNvPr id="623895369" name="Picture 1" descr="A screenshot of a computer&#10;&#10;Description automatically generated"/>
+                    <pic:cNvPicPr/>
+                  </pic:nvPicPr>
+                  <pic:blipFill>
+                    <a:blip r:embed="rId16"/>
+                    <a:stretch>
+                      <a:fillRect/>
+                    </a:stretch>
+                  </pic:blipFill>
+                  <pic:spPr>
+                    <a:xfrm>
+                      <a:off x="0" y="0"/>
+                      <a:ext cx="5943600" cy="5161915"/>
+                    </a:xfrm>
+                    <a:prstGeom prst="rect">
+                      <a:avLst/>
+                    </a:prstGeom>
+                  </pic:spPr>
+                </pic:pic>
+              </a:graphicData>
+            </a:graphic>
+          </wp:inline>
+        </w:drawing>
+      </w:r>
+    </w:p>
+    <w:p/>
+    <w:p>
+      <w:r>
+        <w:rPr>
+          <w:noProof/>
+        </w:rPr>
+        <w:lastRenderedPageBreak/>
+        <w:drawing>
+          <wp:inline distT="0" distB="0" distL="0" distR="0" wp14:anchorId="6D37822C" wp14:editId="0589C3A8">
+            <wp:extent cx="5806943" cy="4785775"/>
+            <wp:effectExtent l="0" t="0" r="3810" b="0"/>
+            <wp:docPr id="22368530" name="Picture 1" descr="A screenshot of a computer&#10;&#10;Description automatically generated"/>
+            <wp:cNvGraphicFramePr>
+              <a:graphicFrameLocks xmlns:a="http://schemas.openxmlformats.org/drawingml/2006/main" noChangeAspect="1"/>
+            </wp:cNvGraphicFramePr>
+            <a:graphic xmlns:a="http://schemas.openxmlformats.org/drawingml/2006/main">
+              <a:graphicData uri="http://schemas.openxmlformats.org/drawingml/2006/picture">
+                <pic:pic xmlns:pic="http://schemas.openxmlformats.org/drawingml/2006/picture">
+                  <pic:nvPicPr>
+                    <pic:cNvPr id="22368530" name="Picture 1" descr="A screenshot of a computer&#10;&#10;Description automatically generated"/>
+                    <pic:cNvPicPr/>
+                  </pic:nvPicPr>
+                  <pic:blipFill>
+                    <a:blip r:embed="rId17"/>
+                    <a:stretch>
+                      <a:fillRect/>
+                    </a:stretch>
+                  </pic:blipFill>
+                  <pic:spPr>
+                    <a:xfrm>
+                      <a:off x="0" y="0"/>
+                      <a:ext cx="5806943" cy="4785775"/>
+                    </a:xfrm>
+                    <a:prstGeom prst="rect">
+                      <a:avLst/>
+                    </a:prstGeom>
+                  </pic:spPr>
+                </pic:pic>
+              </a:graphicData>
+            </a:graphic>
+          </wp:inline>
+        </w:drawing>
+      </w:r>
+    </w:p>
+    <w:p/>
+    <w:p>
+      <w:r>
+        <w:rPr>
+          <w:noProof/>
+        </w:rPr>
+        <w:lastRenderedPageBreak/>
+        <w:drawing>
+          <wp:inline distT="0" distB="0" distL="0" distR="0" wp14:anchorId="1123A647" wp14:editId="1FAEA5A5">
+            <wp:extent cx="5943600" cy="5120640"/>
+            <wp:effectExtent l="0" t="0" r="0" b="3810"/>
+            <wp:docPr id="1382396456" name="Picture 1" descr="A screenshot of a computer&#10;&#10;Description automatically generated"/>
+            <wp:cNvGraphicFramePr>
+              <a:graphicFrameLocks xmlns:a="http://schemas.openxmlformats.org/drawingml/2006/main" noChangeAspect="1"/>
+            </wp:cNvGraphicFramePr>
+            <a:graphic xmlns:a="http://schemas.openxmlformats.org/drawingml/2006/main">
+              <a:graphicData uri="http://schemas.openxmlformats.org/drawingml/2006/picture">
+                <pic:pic xmlns:pic="http://schemas.openxmlformats.org/drawingml/2006/picture">
+                  <pic:nvPicPr>
+                    <pic:cNvPr id="1382396456" name="Picture 1" descr="A screenshot of a computer&#10;&#10;Description automatically generated"/>
+                    <pic:cNvPicPr/>
+                  </pic:nvPicPr>
+                  <pic:blipFill>
+                    <a:blip r:embed="rId18"/>
+                    <a:stretch>
+                      <a:fillRect/>
+                    </a:stretch>
+                  </pic:blipFill>
+                  <pic:spPr>
+                    <a:xfrm>
+                      <a:off x="0" y="0"/>
+                      <a:ext cx="5943600" cy="5120640"/>
+                    </a:xfrm>
+                    <a:prstGeom prst="rect">
+                      <a:avLst/>
+                    </a:prstGeom>
+                  </pic:spPr>
+                </pic:pic>
+              </a:graphicData>
+            </a:graphic>
+          </wp:inline>
+        </w:drawing>
+      </w:r>
+    </w:p>
+    <w:p/>
+    <w:p>
+      <w:pPr>
+        <w:rPr>
+          <w:b/>
+          <w:bCs/>
+        </w:rPr>
+      </w:pPr>
+    </w:p>
+    <w:p>
+      <w:pPr>
+        <w:rPr>
+          <w:b/>
+          <w:bCs/>
+        </w:rPr>
+      </w:pPr>
     </w:p>
     <w:p>
       <w:pPr>

</xml_diff>